<commit_message>
Commit code changes to AR.Core for Graph Visualizations in AR
</commit_message>
<xml_diff>
--- a/Research Paper/SG2665 - Visualization of Large Graph in Immersive Environment Final Paper.docx
+++ b/Research Paper/SG2665 - Visualization of Large Graph in Immersive Environment Final Paper.docx
@@ -273,7 +273,39 @@
           <w:sz w:val="20"/>
           <w:szCs w:val="20"/>
         </w:rPr>
-        <w:t>Graph and network visualizations due to limited visualization space and the density of nodes and edges can cause plots to appear chaotic.  Overlaying additional edge and node properties such as weight utilizing colors, weight and line thickness often add to the complexity of the visualization.</w:t>
+        <w:t>Graph and network visualizations</w:t>
+      </w:r>
+      <w:r>
+        <w:rPr>
+          <w:rFonts w:ascii="Times New Roman" w:hAnsi="Times New Roman" w:cs="Times New Roman"/>
+          <w:sz w:val="20"/>
+          <w:szCs w:val="20"/>
+        </w:rPr>
+        <w:t>,</w:t>
+      </w:r>
+      <w:r>
+        <w:rPr>
+          <w:rFonts w:ascii="Times New Roman" w:hAnsi="Times New Roman" w:cs="Times New Roman"/>
+          <w:sz w:val="20"/>
+          <w:szCs w:val="20"/>
+        </w:rPr>
+        <w:t xml:space="preserve"> due to limited visualization space and the density of nodes and edges</w:t>
+      </w:r>
+      <w:r>
+        <w:rPr>
+          <w:rFonts w:ascii="Times New Roman" w:hAnsi="Times New Roman" w:cs="Times New Roman"/>
+          <w:sz w:val="20"/>
+          <w:szCs w:val="20"/>
+        </w:rPr>
+        <w:t>,</w:t>
+      </w:r>
+      <w:r>
+        <w:rPr>
+          <w:rFonts w:ascii="Times New Roman" w:hAnsi="Times New Roman" w:cs="Times New Roman"/>
+          <w:sz w:val="20"/>
+          <w:szCs w:val="20"/>
+        </w:rPr>
+        <w:t xml:space="preserve"> can cause plots to appear chaotic.  Overlaying additional edge and node properties such as weight utilizing colors, weight and line thickness often add to the complexity of the visualization.</w:t>
       </w:r>
     </w:p>
     <w:p>
@@ -384,7 +416,23 @@
           <w:sz w:val="20"/>
           <w:szCs w:val="20"/>
         </w:rPr>
-        <w:t>h little to no oversight by users [1].  There are many advantages provided including flexibility, intuitive layout, simplicity, interactivity with the negatives of higher running time and poor local minima [2]   It can provide interactivity with the graph as shown in the figure below.</w:t>
+        <w:t>h little to no oversight by users [1].  There are many advantages provided including flexibility, intuitive layout, simplicity, interactivity with the negatives of higher running time and poor local minima [2]   It can provide interactivity with the gr</w:t>
+      </w:r>
+      <w:r>
+        <w:rPr>
+          <w:rFonts w:ascii="Times New Roman" w:hAnsi="Times New Roman" w:cs="Times New Roman"/>
+          <w:sz w:val="20"/>
+          <w:szCs w:val="20"/>
+        </w:rPr>
+        <w:t>aph as shown in figure3</w:t>
+      </w:r>
+      <w:r>
+        <w:rPr>
+          <w:rFonts w:ascii="Times New Roman" w:hAnsi="Times New Roman" w:cs="Times New Roman"/>
+          <w:sz w:val="20"/>
+          <w:szCs w:val="20"/>
+        </w:rPr>
+        <w:t>.</w:t>
       </w:r>
     </w:p>
     <w:p>
@@ -582,7 +630,23 @@
           <w:sz w:val="20"/>
           <w:szCs w:val="20"/>
         </w:rPr>
-        <w:t xml:space="preserve">The penultimate layout appears to be rendering graphs into an immersive environment, leveraging all the interactivity of the previous layout while providing a nearly infinite canvas and numerous intuitive methods of interactivity, touch, gaze, and voice.  </w:t>
+        <w:t>The penultimate layout appears to be rendering graphs into an immersive environment, leveraging all the interactivity of the previous layout</w:t>
+      </w:r>
+      <w:r>
+        <w:rPr>
+          <w:rFonts w:ascii="Times New Roman" w:hAnsi="Times New Roman" w:cs="Times New Roman"/>
+          <w:sz w:val="20"/>
+          <w:szCs w:val="20"/>
+        </w:rPr>
+        <w:t>s</w:t>
+      </w:r>
+      <w:r>
+        <w:rPr>
+          <w:rFonts w:ascii="Times New Roman" w:hAnsi="Times New Roman" w:cs="Times New Roman"/>
+          <w:sz w:val="20"/>
+          <w:szCs w:val="20"/>
+        </w:rPr>
+        <w:t xml:space="preserve"> while providing a nearly infinite canvas and numerous intuitive methods of interactivity, touch, gaze, and voice.  </w:t>
       </w:r>
     </w:p>
     <w:p>
@@ -744,7 +808,25 @@
           <w:sz w:val="20"/>
           <w:szCs w:val="20"/>
         </w:rPr>
-        <w:t xml:space="preserve">  Additionally, the promise of AR innovation can be seen as Magic Leap has raised nearly $1.5Billion USD [6].</w:t>
+        <w:t xml:space="preserve">  Additionally, the promise of AR innovation </w:t>
+      </w:r>
+      <w:proofErr w:type="gramStart"/>
+      <w:r>
+        <w:rPr>
+          <w:rFonts w:ascii="Times New Roman" w:hAnsi="Times New Roman" w:cs="Times New Roman"/>
+          <w:sz w:val="20"/>
+          <w:szCs w:val="20"/>
+        </w:rPr>
+        <w:t>can be seen as</w:t>
+      </w:r>
+      <w:proofErr w:type="gramEnd"/>
+      <w:r>
+        <w:rPr>
+          <w:rFonts w:ascii="Times New Roman" w:hAnsi="Times New Roman" w:cs="Times New Roman"/>
+          <w:sz w:val="20"/>
+          <w:szCs w:val="20"/>
+        </w:rPr>
+        <w:t xml:space="preserve"> Magic Leap has raised nearly $1.5Billion USD [6].</w:t>
       </w:r>
     </w:p>
     <w:p>
@@ -878,7 +960,23 @@
           <w:sz w:val="20"/>
           <w:szCs w:val="20"/>
         </w:rPr>
-        <w:t xml:space="preserve"> Looker a BI platform has taken up the lead in </w:t>
+        <w:t xml:space="preserve"> Looker</w:t>
+      </w:r>
+      <w:r>
+        <w:rPr>
+          <w:rFonts w:ascii="Times New Roman" w:hAnsi="Times New Roman" w:cs="Times New Roman"/>
+          <w:sz w:val="20"/>
+          <w:szCs w:val="20"/>
+        </w:rPr>
+        <w:t>,</w:t>
+      </w:r>
+      <w:r>
+        <w:rPr>
+          <w:rFonts w:ascii="Times New Roman" w:hAnsi="Times New Roman" w:cs="Times New Roman"/>
+          <w:sz w:val="20"/>
+          <w:szCs w:val="20"/>
+        </w:rPr>
+        <w:t xml:space="preserve"> a BI platform has taken up the lead in </w:t>
       </w:r>
       <w:r>
         <w:rPr>
@@ -1047,7 +1145,25 @@
           <w:sz w:val="20"/>
           <w:szCs w:val="20"/>
         </w:rPr>
-        <w:t>[9][10][11][12]</w:t>
+        <w:t>[</w:t>
+      </w:r>
+      <w:proofErr w:type="gramStart"/>
+      <w:r>
+        <w:rPr>
+          <w:rFonts w:ascii="Times New Roman" w:hAnsi="Times New Roman" w:cs="Times New Roman"/>
+          <w:sz w:val="20"/>
+          <w:szCs w:val="20"/>
+        </w:rPr>
+        <w:t>9][</w:t>
+      </w:r>
+      <w:proofErr w:type="gramEnd"/>
+      <w:r>
+        <w:rPr>
+          <w:rFonts w:ascii="Times New Roman" w:hAnsi="Times New Roman" w:cs="Times New Roman"/>
+          <w:sz w:val="20"/>
+          <w:szCs w:val="20"/>
+        </w:rPr>
+        <w:t>10][11][12]</w:t>
       </w:r>
       <w:r>
         <w:rPr>
@@ -1090,7 +1206,16 @@
           <w:sz w:val="20"/>
           <w:szCs w:val="20"/>
         </w:rPr>
-        <w:t>at are provided today [18</w:t>
+        <w:t>at are provided today [</w:t>
+      </w:r>
+      <w:proofErr w:type="gramStart"/>
+      <w:r>
+        <w:rPr>
+          <w:rFonts w:ascii="Times New Roman" w:hAnsi="Times New Roman" w:cs="Times New Roman"/>
+          <w:sz w:val="20"/>
+          <w:szCs w:val="20"/>
+        </w:rPr>
+        <w:t>18</w:t>
       </w:r>
       <w:r>
         <w:rPr>
@@ -1106,7 +1231,16 @@
           <w:sz w:val="20"/>
           <w:szCs w:val="20"/>
         </w:rPr>
-        <w:t>[19</w:t>
+        <w:t>[</w:t>
+      </w:r>
+      <w:proofErr w:type="gramEnd"/>
+      <w:r>
+        <w:rPr>
+          <w:rFonts w:ascii="Times New Roman" w:hAnsi="Times New Roman" w:cs="Times New Roman"/>
+          <w:sz w:val="20"/>
+          <w:szCs w:val="20"/>
+        </w:rPr>
+        <w:t>19</w:t>
       </w:r>
       <w:r>
         <w:rPr>
@@ -1162,22 +1296,6 @@
         <w:tabs>
           <w:tab w:val="left" w:pos="990"/>
         </w:tabs>
-        <w:ind w:left="1080"/>
-        <w:jc w:val="both"/>
-        <w:rPr>
-          <w:rFonts w:ascii="Times New Roman" w:hAnsi="Times New Roman" w:cs="Times New Roman"/>
-          <w:b/>
-          <w:sz w:val="20"/>
-          <w:szCs w:val="20"/>
-        </w:rPr>
-      </w:pPr>
-    </w:p>
-    <w:p>
-      <w:pPr>
-        <w:pStyle w:val="ListParagraph"/>
-        <w:tabs>
-          <w:tab w:val="left" w:pos="990"/>
-        </w:tabs>
         <w:ind w:left="0"/>
         <w:jc w:val="both"/>
         <w:rPr>
@@ -1192,7 +1310,55 @@
           <w:sz w:val="20"/>
           <w:szCs w:val="20"/>
         </w:rPr>
-        <w:t xml:space="preserve">The primary goal of the design will be to build a modular plug in library that can handle all the basic functionality needed to communicate with external data source, provide externally logging, store and analyze graphs in memory render in a spatial environment, provide metadata around graphs and node and edge properties, and provide interactivity through gaze, touch and voice.  </w:t>
+        <w:t>The primary goal of the design will be to build a modular plug in library that can handle all the basic functionality needed to communicate with external</w:t>
+      </w:r>
+      <w:r>
+        <w:rPr>
+          <w:rFonts w:ascii="Times New Roman" w:hAnsi="Times New Roman" w:cs="Times New Roman"/>
+          <w:sz w:val="20"/>
+          <w:szCs w:val="20"/>
+        </w:rPr>
+        <w:t xml:space="preserve"> data source, provide external</w:t>
+      </w:r>
+      <w:r>
+        <w:rPr>
+          <w:rFonts w:ascii="Times New Roman" w:hAnsi="Times New Roman" w:cs="Times New Roman"/>
+          <w:sz w:val="20"/>
+          <w:szCs w:val="20"/>
+        </w:rPr>
+        <w:t xml:space="preserve"> logging, store and analyze graphs in memory</w:t>
+      </w:r>
+      <w:r>
+        <w:rPr>
+          <w:rFonts w:ascii="Times New Roman" w:hAnsi="Times New Roman" w:cs="Times New Roman"/>
+          <w:sz w:val="20"/>
+          <w:szCs w:val="20"/>
+        </w:rPr>
+        <w:t>,</w:t>
+      </w:r>
+      <w:r>
+        <w:rPr>
+          <w:rFonts w:ascii="Times New Roman" w:hAnsi="Times New Roman" w:cs="Times New Roman"/>
+          <w:sz w:val="20"/>
+          <w:szCs w:val="20"/>
+        </w:rPr>
+        <w:t xml:space="preserve"> render</w:t>
+      </w:r>
+      <w:r>
+        <w:rPr>
+          <w:rFonts w:ascii="Times New Roman" w:hAnsi="Times New Roman" w:cs="Times New Roman"/>
+          <w:sz w:val="20"/>
+          <w:szCs w:val="20"/>
+        </w:rPr>
+        <w:t xml:space="preserve"> graphs</w:t>
+      </w:r>
+      <w:r>
+        <w:rPr>
+          <w:rFonts w:ascii="Times New Roman" w:hAnsi="Times New Roman" w:cs="Times New Roman"/>
+          <w:sz w:val="20"/>
+          <w:szCs w:val="20"/>
+        </w:rPr>
+        <w:t xml:space="preserve"> in a spatial environment, provide metadata around graphs and node and edge properties, and provide interactivity through gaze, touch and voice.  </w:t>
       </w:r>
     </w:p>
     <w:p>
@@ -1332,15 +1498,83 @@
           <w:sz w:val="20"/>
           <w:szCs w:val="20"/>
         </w:rPr>
-        <w:t xml:space="preserve">As a preliminary loading mechanism the engine will use a http get command to URLs </w:t>
-      </w:r>
-      <w:r>
-        <w:rPr>
-          <w:rFonts w:ascii="Times New Roman" w:hAnsi="Times New Roman" w:cs="Times New Roman"/>
-          <w:sz w:val="20"/>
-          <w:szCs w:val="20"/>
-        </w:rPr>
-        <w:t>where GraphML standard files are stored.  This allows the application to pull and process the Graphs which are represented as XML.  Further developments to leverage the REST functionality of IBM SystemG and Neo4j will be developed.  Once these standard interfaces are built the library should be extended to query these graph databases to leverage the computation power of the database rather than relying on the lightweight processors which are likely to be placed in AR headsets.</w:t>
+        <w:t xml:space="preserve">As a preliminary loading mechanism the engine will use a http get command to URLs where </w:t>
+      </w:r>
+      <w:proofErr w:type="spellStart"/>
+      <w:r>
+        <w:rPr>
+          <w:rFonts w:ascii="Times New Roman" w:hAnsi="Times New Roman" w:cs="Times New Roman"/>
+          <w:sz w:val="20"/>
+          <w:szCs w:val="20"/>
+        </w:rPr>
+        <w:t>GraphML</w:t>
+      </w:r>
+      <w:proofErr w:type="spellEnd"/>
+      <w:r>
+        <w:rPr>
+          <w:rFonts w:ascii="Times New Roman" w:hAnsi="Times New Roman" w:cs="Times New Roman"/>
+          <w:sz w:val="20"/>
+          <w:szCs w:val="20"/>
+        </w:rPr>
+        <w:t xml:space="preserve"> standard files are stored.  This allows the </w:t>
+      </w:r>
+      <w:r>
+        <w:rPr>
+          <w:rFonts w:ascii="Times New Roman" w:hAnsi="Times New Roman" w:cs="Times New Roman"/>
+          <w:sz w:val="20"/>
+          <w:szCs w:val="20"/>
+        </w:rPr>
+        <w:t xml:space="preserve">application to pull and process the Graphs which are represented as XML.  Further developments to leverage the REST functionality of IBM </w:t>
+      </w:r>
+      <w:proofErr w:type="spellStart"/>
+      <w:r>
+        <w:rPr>
+          <w:rFonts w:ascii="Times New Roman" w:hAnsi="Times New Roman" w:cs="Times New Roman"/>
+          <w:sz w:val="20"/>
+          <w:szCs w:val="20"/>
+        </w:rPr>
+        <w:t>SystemG</w:t>
+      </w:r>
+      <w:proofErr w:type="spellEnd"/>
+      <w:r>
+        <w:rPr>
+          <w:rFonts w:ascii="Times New Roman" w:hAnsi="Times New Roman" w:cs="Times New Roman"/>
+          <w:sz w:val="20"/>
+          <w:szCs w:val="20"/>
+        </w:rPr>
+        <w:t xml:space="preserve"> and Neo4j will be developed</w:t>
+      </w:r>
+      <w:r>
+        <w:rPr>
+          <w:rFonts w:ascii="Times New Roman" w:hAnsi="Times New Roman" w:cs="Times New Roman"/>
+          <w:sz w:val="20"/>
+          <w:szCs w:val="20"/>
+        </w:rPr>
+        <w:t xml:space="preserve"> as time allows</w:t>
+      </w:r>
+      <w:r>
+        <w:rPr>
+          <w:rFonts w:ascii="Times New Roman" w:hAnsi="Times New Roman" w:cs="Times New Roman"/>
+          <w:sz w:val="20"/>
+          <w:szCs w:val="20"/>
+        </w:rPr>
+        <w:t>.  Once these standard interfaces are built the library should be extended to query these graph databases to leverage the computation power of the</w:t>
+      </w:r>
+      <w:r>
+        <w:rPr>
+          <w:rFonts w:ascii="Times New Roman" w:hAnsi="Times New Roman" w:cs="Times New Roman"/>
+          <w:sz w:val="20"/>
+          <w:szCs w:val="20"/>
+        </w:rPr>
+        <w:t xml:space="preserve"> sever</w:t>
+      </w:r>
+      <w:r>
+        <w:rPr>
+          <w:rFonts w:ascii="Times New Roman" w:hAnsi="Times New Roman" w:cs="Times New Roman"/>
+          <w:sz w:val="20"/>
+          <w:szCs w:val="20"/>
+        </w:rPr>
+        <w:t xml:space="preserve"> rather than relying on the lightweight processors which are likely to be placed in AR headsets.</w:t>
       </w:r>
     </w:p>
     <w:p>
@@ -1459,7 +1693,55 @@
           <w:sz w:val="20"/>
           <w:szCs w:val="20"/>
         </w:rPr>
-        <w:t>The design pattern of the graph mimics a doubly linked list with each node containing a map of all incoming and outgoing edges.  Edge objects contain pointers to start and edge nodes.  This architecture allows for lookup by key, traversal from node to edges, as well as looping across all notes or edges globally.  Additional functionality has been partially developed to allow standard ANSI SQL commands to query edges, nodes, and properties. Additionally, as graphs can have nearly infinite properties each edge or node contains a map of object type which can store all associated properties, as well as explicitly defined fields for common types e.g. Weight.</w:t>
+        <w:t xml:space="preserve">The design pattern of the graph mimics a doubly linked list with each node containing a map of all incoming and outgoing edges.  Edge objects contain pointers to start and </w:t>
+      </w:r>
+      <w:r>
+        <w:rPr>
+          <w:rFonts w:ascii="Times New Roman" w:hAnsi="Times New Roman" w:cs="Times New Roman"/>
+          <w:sz w:val="20"/>
+          <w:szCs w:val="20"/>
+        </w:rPr>
+        <w:t>end</w:t>
+      </w:r>
+      <w:r>
+        <w:rPr>
+          <w:rFonts w:ascii="Times New Roman" w:hAnsi="Times New Roman" w:cs="Times New Roman"/>
+          <w:sz w:val="20"/>
+          <w:szCs w:val="20"/>
+        </w:rPr>
+        <w:t xml:space="preserve"> nodes.  This architecture allows for lookup by key, traversal from node to edges, as well as looping across all notes or edges globally.  Additional functionality has been partially developed to allow standard ANSI SQL commands to query edges, nodes, and properties. Additionally, as graphs </w:t>
+      </w:r>
+      <w:r>
+        <w:rPr>
+          <w:rFonts w:ascii="Times New Roman" w:hAnsi="Times New Roman" w:cs="Times New Roman"/>
+          <w:sz w:val="20"/>
+          <w:szCs w:val="20"/>
+        </w:rPr>
+        <w:t>might</w:t>
+      </w:r>
+      <w:r>
+        <w:rPr>
+          <w:rFonts w:ascii="Times New Roman" w:hAnsi="Times New Roman" w:cs="Times New Roman"/>
+          <w:sz w:val="20"/>
+          <w:szCs w:val="20"/>
+        </w:rPr>
+        <w:t xml:space="preserve"> have nearly infinite properties</w:t>
+      </w:r>
+      <w:r>
+        <w:rPr>
+          <w:rFonts w:ascii="Times New Roman" w:hAnsi="Times New Roman" w:cs="Times New Roman"/>
+          <w:sz w:val="20"/>
+          <w:szCs w:val="20"/>
+        </w:rPr>
+        <w:t>,</w:t>
+      </w:r>
+      <w:r>
+        <w:rPr>
+          <w:rFonts w:ascii="Times New Roman" w:hAnsi="Times New Roman" w:cs="Times New Roman"/>
+          <w:sz w:val="20"/>
+          <w:szCs w:val="20"/>
+        </w:rPr>
+        <w:t xml:space="preserve"> each edge or node contains a map of object type which can store all associated properties, as well as explicitly defined fields for common types e.g. Weight.</w:t>
       </w:r>
     </w:p>
     <w:p>
@@ -1538,7 +1820,61 @@
           <w:sz w:val="20"/>
           <w:szCs w:val="20"/>
         </w:rPr>
-        <w:t>hyperrectangles.  Scales can be adjusted for weight and color can be adjusted for additional numerical field mappings which allows the graph to represent up to 6 dimensions x,y,z,t + 2.  A simplistic force directed graph and random placement algoritm(s) have been developed to provide some initialization of the graph within a defined bounding box.</w:t>
+        <w:t xml:space="preserve">hyperrectangles.  Scales can be adjusted for weight and color can be adjusted for additional numerical field mappings which allows the graph to represent up to 6 dimensions </w:t>
+      </w:r>
+      <w:proofErr w:type="spellStart"/>
+      <w:proofErr w:type="gramStart"/>
+      <w:r>
+        <w:rPr>
+          <w:rFonts w:ascii="Times New Roman" w:hAnsi="Times New Roman" w:cs="Times New Roman"/>
+          <w:sz w:val="20"/>
+          <w:szCs w:val="20"/>
+        </w:rPr>
+        <w:t>x,y</w:t>
+      </w:r>
+      <w:proofErr w:type="gramEnd"/>
+      <w:r>
+        <w:rPr>
+          <w:rFonts w:ascii="Times New Roman" w:hAnsi="Times New Roman" w:cs="Times New Roman"/>
+          <w:sz w:val="20"/>
+          <w:szCs w:val="20"/>
+        </w:rPr>
+        <w:t>,z,t</w:t>
+      </w:r>
+      <w:proofErr w:type="spellEnd"/>
+      <w:r>
+        <w:rPr>
+          <w:rFonts w:ascii="Times New Roman" w:hAnsi="Times New Roman" w:cs="Times New Roman"/>
+          <w:sz w:val="20"/>
+          <w:szCs w:val="20"/>
+        </w:rPr>
+        <w:t xml:space="preserve"> + 2.  A simplistic force directed graph and random placement </w:t>
+      </w:r>
+      <w:proofErr w:type="spellStart"/>
+      <w:r>
+        <w:rPr>
+          <w:rFonts w:ascii="Times New Roman" w:hAnsi="Times New Roman" w:cs="Times New Roman"/>
+          <w:sz w:val="20"/>
+          <w:szCs w:val="20"/>
+        </w:rPr>
+        <w:t>algoritm</w:t>
+      </w:r>
+      <w:proofErr w:type="spellEnd"/>
+      <w:r>
+        <w:rPr>
+          <w:rFonts w:ascii="Times New Roman" w:hAnsi="Times New Roman" w:cs="Times New Roman"/>
+          <w:sz w:val="20"/>
+          <w:szCs w:val="20"/>
+        </w:rPr>
+        <w:t>(s) have been developed to provide some initialization of the graph within a defined bounding box.</w:t>
+      </w:r>
+      <w:r>
+        <w:rPr>
+          <w:rFonts w:ascii="Times New Roman" w:hAnsi="Times New Roman" w:cs="Times New Roman"/>
+          <w:sz w:val="20"/>
+          <w:szCs w:val="20"/>
+        </w:rPr>
+        <w:t xml:space="preserve">  Additional algorithms have been created to provide intelligent scaling and heatmapping of any numerical properties.  Allowing the user to iterate rapidly over these visualizations is the core way end users will interact with the graph.</w:t>
       </w:r>
     </w:p>
     <w:p>
@@ -1593,23 +1929,7 @@
           <w:sz w:val="20"/>
           <w:szCs w:val="20"/>
         </w:rPr>
-        <w:t>S</w:t>
-      </w:r>
-      <w:r>
-        <w:rPr>
-          <w:rFonts w:ascii="Times New Roman" w:hAnsi="Times New Roman" w:cs="Times New Roman"/>
-          <w:sz w:val="20"/>
-          <w:szCs w:val="20"/>
-        </w:rPr>
-        <w:t>ee section IV for further details</w:t>
-      </w:r>
-      <w:r>
-        <w:rPr>
-          <w:rFonts w:ascii="Times New Roman" w:hAnsi="Times New Roman" w:cs="Times New Roman"/>
-          <w:sz w:val="20"/>
-          <w:szCs w:val="20"/>
-        </w:rPr>
-        <w:t>.</w:t>
+        <w:t>A simplistic Force directed graph algorithm was developed to attempt to provide relative local grouping of nodes with their connected components.  Additional a Breath First Search as well as a Depth First Search algorithm have been implemented to provide visual clues for the layout of the graph.</w:t>
       </w:r>
     </w:p>
     <w:p>
@@ -1674,7 +1994,31 @@
           <w:sz w:val="20"/>
           <w:szCs w:val="20"/>
         </w:rPr>
-        <w:t>As a user interacts with the graph the library will provide a HUD to display to the user interactive properties of the current graph and currently selected nodes or edges.</w:t>
+        <w:t xml:space="preserve">As a user interacts with the graph the library </w:t>
+      </w:r>
+      <w:r>
+        <w:rPr>
+          <w:rFonts w:ascii="Times New Roman" w:hAnsi="Times New Roman" w:cs="Times New Roman"/>
+          <w:sz w:val="20"/>
+          <w:szCs w:val="20"/>
+        </w:rPr>
+        <w:t>should</w:t>
+      </w:r>
+      <w:r>
+        <w:rPr>
+          <w:rFonts w:ascii="Times New Roman" w:hAnsi="Times New Roman" w:cs="Times New Roman"/>
+          <w:sz w:val="20"/>
+          <w:szCs w:val="20"/>
+        </w:rPr>
+        <w:t xml:space="preserve"> provide a HUD to display to the user interactive properties of the current graph and currently selected nodes or edges.</w:t>
+      </w:r>
+      <w:r>
+        <w:rPr>
+          <w:rFonts w:ascii="Times New Roman" w:hAnsi="Times New Roman" w:cs="Times New Roman"/>
+          <w:sz w:val="20"/>
+          <w:szCs w:val="20"/>
+        </w:rPr>
+        <w:t xml:space="preserve">  As this was relatively cumbersome to develop it did not make it into the final build please see refinements from current work in section IV.</w:t>
       </w:r>
     </w:p>
     <w:p>
@@ -1691,6 +2035,238 @@
           <w:szCs w:val="20"/>
         </w:rPr>
       </w:pPr>
+    </w:p>
+    <w:p>
+      <w:pPr>
+        <w:pStyle w:val="ListParagraph"/>
+        <w:tabs>
+          <w:tab w:val="left" w:pos="990"/>
+        </w:tabs>
+        <w:ind w:left="0"/>
+        <w:jc w:val="both"/>
+        <w:rPr>
+          <w:rFonts w:ascii="Times New Roman" w:hAnsi="Times New Roman" w:cs="Times New Roman"/>
+          <w:sz w:val="20"/>
+          <w:szCs w:val="20"/>
+        </w:rPr>
+      </w:pPr>
+      <w:r>
+        <w:rPr>
+          <w:rFonts w:ascii="Times New Roman" w:hAnsi="Times New Roman" w:cs="Times New Roman"/>
+          <w:b/>
+          <w:sz w:val="20"/>
+          <w:szCs w:val="20"/>
+        </w:rPr>
+        <w:t>Graph Interactivity-</w:t>
+      </w:r>
+      <w:r>
+        <w:rPr>
+          <w:rFonts w:ascii="Times New Roman" w:hAnsi="Times New Roman" w:cs="Times New Roman"/>
+          <w:sz w:val="20"/>
+          <w:szCs w:val="20"/>
+        </w:rPr>
+        <w:t xml:space="preserve"> The core library seeks to Provide as many intuitive ways to interact with the graph as possible.  By iterating over a set of voice commands the user will be able to hide and show nodes and edges with specific sets of properties e.g. edges with properties above a set threshold, or densely connected nodes.  This interactivity could be expanded nearly endlessly as additional commands and metrics are needed.  Touch can provide a way to manipulate </w:t>
+      </w:r>
+      <w:r>
+        <w:rPr>
+          <w:rFonts w:ascii="Times New Roman" w:hAnsi="Times New Roman" w:cs="Times New Roman"/>
+          <w:sz w:val="20"/>
+          <w:szCs w:val="20"/>
+        </w:rPr>
+        <w:lastRenderedPageBreak/>
+        <w:t>the graph as well as to explicitly select edges or nodes to view their properties.</w:t>
+      </w:r>
+    </w:p>
+    <w:p>
+      <w:pPr>
+        <w:pStyle w:val="ListParagraph"/>
+        <w:tabs>
+          <w:tab w:val="left" w:pos="990"/>
+        </w:tabs>
+        <w:ind w:left="0"/>
+        <w:jc w:val="both"/>
+        <w:rPr>
+          <w:rFonts w:ascii="Times New Roman" w:hAnsi="Times New Roman" w:cs="Times New Roman"/>
+          <w:sz w:val="20"/>
+          <w:szCs w:val="20"/>
+        </w:rPr>
+      </w:pPr>
+    </w:p>
+    <w:p>
+      <w:pPr>
+        <w:pStyle w:val="ListParagraph"/>
+        <w:numPr>
+          <w:ilvl w:val="0"/>
+          <w:numId w:val="1"/>
+        </w:numPr>
+        <w:tabs>
+          <w:tab w:val="left" w:pos="990"/>
+        </w:tabs>
+        <w:ind w:left="180" w:firstLine="180"/>
+        <w:jc w:val="both"/>
+        <w:rPr>
+          <w:rFonts w:ascii="Times New Roman" w:hAnsi="Times New Roman" w:cs="Times New Roman"/>
+          <w:b/>
+          <w:sz w:val="20"/>
+          <w:szCs w:val="20"/>
+        </w:rPr>
+      </w:pPr>
+      <w:r>
+        <w:rPr>
+          <w:rFonts w:ascii="Times New Roman" w:hAnsi="Times New Roman" w:cs="Times New Roman"/>
+          <w:b/>
+          <w:sz w:val="20"/>
+          <w:szCs w:val="20"/>
+        </w:rPr>
+        <w:t>REFINEMENTS FROM CURRENT WORK</w:t>
+      </w:r>
+    </w:p>
+    <w:p>
+      <w:pPr>
+        <w:tabs>
+          <w:tab w:val="left" w:pos="990"/>
+        </w:tabs>
+        <w:jc w:val="both"/>
+        <w:rPr>
+          <w:rFonts w:ascii="Times New Roman" w:hAnsi="Times New Roman" w:cs="Times New Roman"/>
+          <w:sz w:val="20"/>
+          <w:szCs w:val="20"/>
+        </w:rPr>
+      </w:pPr>
+      <w:r>
+        <w:rPr>
+          <w:rFonts w:ascii="Times New Roman" w:hAnsi="Times New Roman" w:cs="Times New Roman"/>
+          <w:sz w:val="20"/>
+          <w:szCs w:val="20"/>
+        </w:rPr>
+        <w:t>Graph gesture (touch) interactive is currently implemented in a rudimentary state, where nodes or edges which have been “captured” by a user’s gaze are selectable.  Once selected the properties of the graph entity are read to the user.  This is a subpar experience as the properties list can contain vast amounts of data which would not allow the user to interpret this well. A UI to limit to specific subfields should be developed as well as a HUD (Heads Up Display) to show the relevant properties to the user as their gaze hovers over graph entities.  Lastly more touch interactivity could be added such as touch-hold-drag interactivity to move nodes and edges around to optimize the layout of the graph.</w:t>
+      </w:r>
+    </w:p>
+    <w:p>
+      <w:pPr>
+        <w:tabs>
+          <w:tab w:val="left" w:pos="990"/>
+        </w:tabs>
+        <w:jc w:val="both"/>
+        <w:rPr>
+          <w:rFonts w:ascii="Times New Roman" w:hAnsi="Times New Roman" w:cs="Times New Roman"/>
+          <w:sz w:val="20"/>
+          <w:szCs w:val="20"/>
+        </w:rPr>
+      </w:pPr>
+      <w:r>
+        <w:rPr>
+          <w:rFonts w:ascii="Times New Roman" w:hAnsi="Times New Roman" w:cs="Times New Roman"/>
+          <w:sz w:val="20"/>
+          <w:szCs w:val="20"/>
+        </w:rPr>
+        <w:t xml:space="preserve">Graph loading types were selected based on their relative ease to implement as such the XML formatted </w:t>
+      </w:r>
+      <w:proofErr w:type="spellStart"/>
+      <w:r>
+        <w:rPr>
+          <w:rFonts w:ascii="Times New Roman" w:hAnsi="Times New Roman" w:cs="Times New Roman"/>
+          <w:sz w:val="20"/>
+          <w:szCs w:val="20"/>
+        </w:rPr>
+        <w:t>GraphX</w:t>
+      </w:r>
+      <w:proofErr w:type="spellEnd"/>
+      <w:r>
+        <w:rPr>
+          <w:rFonts w:ascii="Times New Roman" w:hAnsi="Times New Roman" w:cs="Times New Roman"/>
+          <w:sz w:val="20"/>
+          <w:szCs w:val="20"/>
+        </w:rPr>
+        <w:t xml:space="preserve"> format as well as a Neo4j connector were built.  Currently the Neo4j connector only handles simplistic graph types and the library is not generic enough to allow for the serialization of the more complex types.  This library needs significant overhaul however it is no small task given the limited libraries that are currently available for Hololens applications which are deployed via Unity.   Additional Graph Database technologies should be investigated as well such as IBM </w:t>
+      </w:r>
+      <w:proofErr w:type="spellStart"/>
+      <w:r>
+        <w:rPr>
+          <w:rFonts w:ascii="Times New Roman" w:hAnsi="Times New Roman" w:cs="Times New Roman"/>
+          <w:sz w:val="20"/>
+          <w:szCs w:val="20"/>
+        </w:rPr>
+        <w:t>SystemG</w:t>
+      </w:r>
+      <w:proofErr w:type="spellEnd"/>
+      <w:r>
+        <w:rPr>
+          <w:rFonts w:ascii="Times New Roman" w:hAnsi="Times New Roman" w:cs="Times New Roman"/>
+          <w:sz w:val="20"/>
+          <w:szCs w:val="20"/>
+        </w:rPr>
+        <w:t>, or support for the Tinker</w:t>
+      </w:r>
+      <w:r>
+        <w:rPr>
+          <w:rFonts w:ascii="Times New Roman" w:hAnsi="Times New Roman" w:cs="Times New Roman"/>
+          <w:sz w:val="20"/>
+          <w:szCs w:val="20"/>
+        </w:rPr>
+        <w:t xml:space="preserve"> </w:t>
+      </w:r>
+      <w:r>
+        <w:rPr>
+          <w:rFonts w:ascii="Times New Roman" w:hAnsi="Times New Roman" w:cs="Times New Roman"/>
+          <w:sz w:val="20"/>
+          <w:szCs w:val="20"/>
+        </w:rPr>
+        <w:t xml:space="preserve">Pop Stack.  </w:t>
+      </w:r>
+    </w:p>
+    <w:p>
+      <w:pPr>
+        <w:tabs>
+          <w:tab w:val="left" w:pos="990"/>
+        </w:tabs>
+        <w:jc w:val="both"/>
+        <w:rPr>
+          <w:rFonts w:ascii="Times New Roman" w:hAnsi="Times New Roman" w:cs="Times New Roman"/>
+          <w:sz w:val="20"/>
+          <w:szCs w:val="20"/>
+        </w:rPr>
+      </w:pPr>
+      <w:r>
+        <w:rPr>
+          <w:rFonts w:ascii="Times New Roman" w:hAnsi="Times New Roman" w:cs="Times New Roman"/>
+          <w:sz w:val="20"/>
+          <w:szCs w:val="20"/>
+        </w:rPr>
+        <w:t xml:space="preserve">Further refinements could be applied to load smaller subsections of the graph and use either a gesture motion to traversed from the currently loaded nodes to the next section of the graph, or as a user walked it </w:t>
+      </w:r>
+      <w:r>
+        <w:rPr>
+          <w:rFonts w:ascii="Times New Roman" w:hAnsi="Times New Roman" w:cs="Times New Roman"/>
+          <w:sz w:val="20"/>
+          <w:szCs w:val="20"/>
+        </w:rPr>
+        <w:t>could</w:t>
+      </w:r>
+      <w:r>
+        <w:rPr>
+          <w:rFonts w:ascii="Times New Roman" w:hAnsi="Times New Roman" w:cs="Times New Roman"/>
+          <w:sz w:val="20"/>
+          <w:szCs w:val="20"/>
+        </w:rPr>
+        <w:t xml:space="preserve"> have a bounding box defined and nodes and edges that fell out of the bounding box could be removed from the rendering and more edges and nodes could be loaded.  An outer bounding box could be created to connect back to the external </w:t>
+      </w:r>
+      <w:r>
+        <w:rPr>
+          <w:rFonts w:ascii="Times New Roman" w:hAnsi="Times New Roman" w:cs="Times New Roman"/>
+          <w:sz w:val="20"/>
+          <w:szCs w:val="20"/>
+        </w:rPr>
+        <w:t>data source</w:t>
+      </w:r>
+      <w:r>
+        <w:rPr>
+          <w:rFonts w:ascii="Times New Roman" w:hAnsi="Times New Roman" w:cs="Times New Roman"/>
+          <w:sz w:val="20"/>
+          <w:szCs w:val="20"/>
+        </w:rPr>
+        <w:t xml:space="preserve"> as needed to pull more of the graph back into memory, which would allow a nearly infinite graph space to be slowly loaded.  By maintaining a larger graph in memory and only rendering a smaller subset of the graph we could effectively present a much cleaner UI to the end user. This optimization would require significant development work</w:t>
+      </w:r>
     </w:p>
     <w:p>
       <w:pPr>
@@ -1717,55 +2293,7 @@
           <w:sz w:val="20"/>
           <w:szCs w:val="20"/>
         </w:rPr>
-        <w:t>GRAPH INTERACTIVITY</w:t>
-      </w:r>
-    </w:p>
-    <w:p>
-      <w:pPr>
-        <w:pStyle w:val="ListParagraph"/>
-        <w:tabs>
-          <w:tab w:val="left" w:pos="990"/>
-        </w:tabs>
-        <w:ind w:left="1080"/>
-        <w:jc w:val="both"/>
-        <w:rPr>
-          <w:rFonts w:ascii="Times New Roman" w:hAnsi="Times New Roman" w:cs="Times New Roman"/>
-          <w:b/>
-          <w:sz w:val="20"/>
-          <w:szCs w:val="20"/>
-        </w:rPr>
-      </w:pPr>
-    </w:p>
-    <w:p>
-      <w:pPr>
-        <w:pStyle w:val="ListParagraph"/>
-        <w:tabs>
-          <w:tab w:val="left" w:pos="990"/>
-        </w:tabs>
-        <w:ind w:left="0"/>
-        <w:jc w:val="both"/>
-        <w:rPr>
-          <w:rFonts w:ascii="Times New Roman" w:hAnsi="Times New Roman" w:cs="Times New Roman"/>
-          <w:sz w:val="20"/>
-          <w:szCs w:val="20"/>
-        </w:rPr>
-      </w:pPr>
-      <w:r>
-        <w:rPr>
-          <w:rFonts w:ascii="Times New Roman" w:hAnsi="Times New Roman" w:cs="Times New Roman"/>
-          <w:sz w:val="20"/>
-          <w:szCs w:val="20"/>
-        </w:rPr>
-        <w:t xml:space="preserve">The core library seeks to Provide as many intuitive ways to interact with the graph as possible.  By iterating over a set of voice commands the user will be able to hide and show nodes and edges with specific sets of properties e.g. edges with properties above a set threshold, or densely connected nodes.  </w:t>
-      </w:r>
-      <w:r>
-        <w:rPr>
-          <w:rFonts w:ascii="Times New Roman" w:hAnsi="Times New Roman" w:cs="Times New Roman"/>
-          <w:sz w:val="20"/>
-          <w:szCs w:val="20"/>
-        </w:rPr>
-        <w:lastRenderedPageBreak/>
-        <w:t>This interactivity could be expanded nearly endlessly as additional commands and metrics are needed.  Touch can provide a way to manipulate the graph as well as to explicitly select edges or nodes to view their properties.</w:t>
+        <w:t>CONCLUSION</w:t>
       </w:r>
     </w:p>
     <w:p>
@@ -1775,7 +2303,7 @@
         <w:tabs>
           <w:tab w:val="left" w:pos="990"/>
         </w:tabs>
-        <w:ind w:left="0"/>
+        <w:ind w:left="1080" w:hanging="900"/>
         <w:jc w:val="both"/>
       </w:pPr>
       <w:r>
@@ -1783,9 +2311,9 @@
           <w:noProof/>
         </w:rPr>
         <w:drawing>
-          <wp:inline distT="0" distB="0" distL="0" distR="0" wp14:anchorId="442933D6" wp14:editId="4447E110">
-            <wp:extent cx="3086100" cy="1517015"/>
-            <wp:effectExtent l="0" t="0" r="0" b="6985"/>
+          <wp:inline distT="0" distB="0" distL="0" distR="0" wp14:anchorId="144D6B48" wp14:editId="73B2D2E9">
+            <wp:extent cx="3086100" cy="1651635"/>
+            <wp:effectExtent l="0" t="0" r="0" b="5715"/>
             <wp:docPr id="3" name="Picture 3"/>
             <wp:cNvGraphicFramePr>
               <a:graphicFrameLocks xmlns:a="http://schemas.openxmlformats.org/drawingml/2006/main" noChangeAspect="1"/>
@@ -1806,7 +2334,7 @@
                   <pic:spPr>
                     <a:xfrm>
                       <a:off x="0" y="0"/>
-                      <a:ext cx="3086100" cy="1517015"/>
+                      <a:ext cx="3086100" cy="1651635"/>
                     </a:xfrm>
                     <a:prstGeom prst="rect">
                       <a:avLst/>
@@ -1823,6 +2351,12 @@
       <w:pPr>
         <w:pStyle w:val="Caption"/>
         <w:jc w:val="both"/>
+        <w:rPr>
+          <w:rFonts w:ascii="Times New Roman" w:hAnsi="Times New Roman" w:cs="Times New Roman"/>
+          <w:b/>
+          <w:sz w:val="20"/>
+          <w:szCs w:val="20"/>
+        </w:rPr>
       </w:pPr>
       <w:r>
         <w:t xml:space="preserve">Figure </w:t>
@@ -1836,37 +2370,12 @@
         </w:r>
       </w:fldSimple>
       <w:r>
-        <w:t>- Graph Interactive libraries</w:t>
+        <w:t>- F</w:t>
       </w:r>
       <w:bookmarkStart w:id="0" w:name="_GoBack"/>
       <w:bookmarkEnd w:id="0"/>
-    </w:p>
-    <w:p>
-      <w:pPr>
-        <w:pStyle w:val="ListParagraph"/>
-        <w:numPr>
-          <w:ilvl w:val="0"/>
-          <w:numId w:val="1"/>
-        </w:numPr>
-        <w:tabs>
-          <w:tab w:val="left" w:pos="990"/>
-        </w:tabs>
-        <w:jc w:val="both"/>
-        <w:rPr>
-          <w:rFonts w:ascii="Times New Roman" w:hAnsi="Times New Roman" w:cs="Times New Roman"/>
-          <w:b/>
-          <w:sz w:val="20"/>
-          <w:szCs w:val="20"/>
-        </w:rPr>
-      </w:pPr>
-      <w:r>
-        <w:rPr>
-          <w:rFonts w:ascii="Times New Roman" w:hAnsi="Times New Roman" w:cs="Times New Roman"/>
-          <w:b/>
-          <w:sz w:val="20"/>
-          <w:szCs w:val="20"/>
-        </w:rPr>
-        <w:t>CONCLUSION</w:t>
+      <w:r>
+        <w:t>inal Visualization</w:t>
       </w:r>
     </w:p>
     <w:p>
@@ -1905,15 +2414,147 @@
           <w:sz w:val="20"/>
           <w:szCs w:val="20"/>
         </w:rPr>
-        <w:t>To Be Completed</w:t>
-      </w:r>
-      <w:r>
-        <w:rPr>
-          <w:rFonts w:ascii="Times New Roman" w:hAnsi="Times New Roman" w:cs="Times New Roman"/>
-          <w:sz w:val="20"/>
-          <w:szCs w:val="20"/>
-        </w:rPr>
-        <w:t>.</w:t>
+        <w:t>The library provides basic connectivity to Neo4j</w:t>
+      </w:r>
+      <w:r>
+        <w:rPr>
+          <w:rFonts w:ascii="Times New Roman" w:hAnsi="Times New Roman" w:cs="Times New Roman"/>
+          <w:sz w:val="20"/>
+          <w:szCs w:val="20"/>
+        </w:rPr>
+        <w:t xml:space="preserve"> databases as well as </w:t>
+      </w:r>
+      <w:proofErr w:type="spellStart"/>
+      <w:r>
+        <w:rPr>
+          <w:rFonts w:ascii="Times New Roman" w:hAnsi="Times New Roman" w:cs="Times New Roman"/>
+          <w:sz w:val="20"/>
+          <w:szCs w:val="20"/>
+        </w:rPr>
+        <w:t>GraphX</w:t>
+      </w:r>
+      <w:proofErr w:type="spellEnd"/>
+      <w:r>
+        <w:rPr>
+          <w:rFonts w:ascii="Times New Roman" w:hAnsi="Times New Roman" w:cs="Times New Roman"/>
+          <w:sz w:val="20"/>
+          <w:szCs w:val="20"/>
+        </w:rPr>
+        <w:t xml:space="preserve"> standard graph types, an ETL framework to load the </w:t>
+      </w:r>
+      <w:r>
+        <w:rPr>
+          <w:rFonts w:ascii="Times New Roman" w:hAnsi="Times New Roman" w:cs="Times New Roman"/>
+          <w:sz w:val="20"/>
+          <w:szCs w:val="20"/>
+        </w:rPr>
+        <w:t xml:space="preserve">graph </w:t>
+      </w:r>
+      <w:r>
+        <w:rPr>
+          <w:rFonts w:ascii="Times New Roman" w:hAnsi="Times New Roman" w:cs="Times New Roman"/>
+          <w:sz w:val="20"/>
+          <w:szCs w:val="20"/>
+        </w:rPr>
+        <w:t xml:space="preserve">data into memory, and preliminary ways to move nodes in rendered space.  </w:t>
+      </w:r>
+      <w:r>
+        <w:rPr>
+          <w:rFonts w:ascii="Times New Roman" w:hAnsi="Times New Roman" w:cs="Times New Roman"/>
+          <w:sz w:val="20"/>
+          <w:szCs w:val="20"/>
+        </w:rPr>
+        <w:t xml:space="preserve">The library provides graph interactivity through gaze, tough, speech recognition and </w:t>
+      </w:r>
+      <w:r>
+        <w:rPr>
+          <w:rFonts w:ascii="Times New Roman" w:hAnsi="Times New Roman" w:cs="Times New Roman"/>
+          <w:sz w:val="20"/>
+          <w:szCs w:val="20"/>
+        </w:rPr>
+        <w:t xml:space="preserve">Many refinements, refactoring and optimizations would be needed to </w:t>
+      </w:r>
+      <w:proofErr w:type="spellStart"/>
+      <w:r>
+        <w:rPr>
+          <w:rFonts w:ascii="Times New Roman" w:hAnsi="Times New Roman" w:cs="Times New Roman"/>
+          <w:sz w:val="20"/>
+          <w:szCs w:val="20"/>
+        </w:rPr>
+        <w:t>productionalize</w:t>
+      </w:r>
+      <w:proofErr w:type="spellEnd"/>
+      <w:r>
+        <w:rPr>
+          <w:rFonts w:ascii="Times New Roman" w:hAnsi="Times New Roman" w:cs="Times New Roman"/>
+          <w:sz w:val="20"/>
+          <w:szCs w:val="20"/>
+        </w:rPr>
+        <w:t xml:space="preserve"> this code.</w:t>
+      </w:r>
+      <w:r>
+        <w:rPr>
+          <w:rFonts w:ascii="Times New Roman" w:hAnsi="Times New Roman" w:cs="Times New Roman"/>
+          <w:sz w:val="20"/>
+          <w:szCs w:val="20"/>
+        </w:rPr>
+        <w:t xml:space="preserve">  </w:t>
+      </w:r>
+    </w:p>
+    <w:p>
+      <w:pPr>
+        <w:pStyle w:val="ListParagraph"/>
+        <w:tabs>
+          <w:tab w:val="left" w:pos="990"/>
+        </w:tabs>
+        <w:ind w:left="0"/>
+        <w:jc w:val="both"/>
+        <w:rPr>
+          <w:rFonts w:ascii="Times New Roman" w:hAnsi="Times New Roman" w:cs="Times New Roman"/>
+          <w:sz w:val="20"/>
+          <w:szCs w:val="20"/>
+        </w:rPr>
+      </w:pPr>
+    </w:p>
+    <w:p>
+      <w:pPr>
+        <w:pStyle w:val="ListParagraph"/>
+        <w:tabs>
+          <w:tab w:val="left" w:pos="990"/>
+        </w:tabs>
+        <w:ind w:left="0"/>
+        <w:jc w:val="both"/>
+        <w:rPr>
+          <w:rFonts w:ascii="Times New Roman" w:hAnsi="Times New Roman" w:cs="Times New Roman"/>
+          <w:sz w:val="20"/>
+          <w:szCs w:val="20"/>
+        </w:rPr>
+      </w:pPr>
+      <w:r>
+        <w:rPr>
+          <w:rFonts w:ascii="Times New Roman" w:hAnsi="Times New Roman" w:cs="Times New Roman"/>
+          <w:sz w:val="20"/>
+          <w:szCs w:val="20"/>
+        </w:rPr>
+        <w:t xml:space="preserve">Offering an interactive user interface to parse through dense graph data is no trivial task.  The core library that was developed seeks to simplify the end users task to mine for patterns in the data by allowing for quick interactions on the layout of the graph, scaling size and color dynamically on a variety of graph, edge and node properties.  This interactive workflow with some </w:t>
+      </w:r>
+      <w:proofErr w:type="spellStart"/>
+      <w:r>
+        <w:rPr>
+          <w:rFonts w:ascii="Times New Roman" w:hAnsi="Times New Roman" w:cs="Times New Roman"/>
+          <w:sz w:val="20"/>
+          <w:szCs w:val="20"/>
+        </w:rPr>
+        <w:t>patience</w:t>
+      </w:r>
+      <w:proofErr w:type="spellEnd"/>
+      <w:r>
+        <w:rPr>
+          <w:rFonts w:ascii="Times New Roman" w:hAnsi="Times New Roman" w:cs="Times New Roman"/>
+          <w:sz w:val="20"/>
+          <w:szCs w:val="20"/>
+        </w:rPr>
+        <w:t xml:space="preserve"> should allow an experienced user to look for anomalies in the data visually in size or color space.  </w:t>
       </w:r>
     </w:p>
     <w:p>
@@ -2823,7 +3464,7 @@
           <w:rPr>
             <w:noProof/>
           </w:rPr>
-          <w:t>3</w:t>
+          <w:t>4</w:t>
         </w:r>
         <w:r>
           <w:rPr>
@@ -3942,7 +4583,7 @@
 </file>
 
 <file path=customXml/itemProps1.xml><?xml version="1.0" encoding="utf-8"?>
-<ds:datastoreItem xmlns:ds="http://schemas.openxmlformats.org/officeDocument/2006/customXml" ds:itemID="{570303B8-F40A-4989-B138-C460149D158F}">
+<ds:datastoreItem xmlns:ds="http://schemas.openxmlformats.org/officeDocument/2006/customXml" ds:itemID="{DA3AB3E4-762C-4CAE-832A-C72E448E572C}">
   <ds:schemaRefs>
     <ds:schemaRef ds:uri="http://schemas.openxmlformats.org/officeDocument/2006/bibliography"/>
   </ds:schemaRefs>

</xml_diff>